<commit_message>
flavors and small issues
add: flavors.py
</commit_message>
<xml_diff>
--- a/fjk5py.docx
+++ b/fjk5py.docx
@@ -5,46 +5,81 @@
     <w:p>
       <w:pPr>
         <w:pStyle w:val="FSHeadlinegrayregular"/>
-      </w:pPr>
-      <w:r>
+        <w:rPr>
+          <w:lang w:val="de-DE"/>
+        </w:rPr>
+      </w:pPr>
+      <w:r>
+        <w:rPr>
+          <w:lang w:val="de-DE"/>
+        </w:rPr>
         <w:t>Python for K5</w:t>
       </w:r>
     </w:p>
     <w:p>
       <w:pPr>
         <w:pStyle w:val="FSPicturecentered"/>
+        <w:rPr>
+          <w:lang w:val="de-DE"/>
+        </w:rPr>
       </w:pPr>
     </w:p>
     <w:p>
       <w:pPr>
         <w:pStyle w:val="FSQuotationgraylight"/>
-      </w:pPr>
-      <w:r>
+        <w:rPr>
+          <w:lang w:val="de-DE"/>
+        </w:rPr>
+      </w:pPr>
+      <w:r>
+        <w:rPr>
+          <w:lang w:val="de-DE"/>
+        </w:rPr>
         <w:t xml:space="preserve">Version </w:t>
       </w:r>
       <w:r>
+        <w:rPr>
+          <w:lang w:val="de-DE"/>
+        </w:rPr>
         <w:t>1.</w:t>
       </w:r>
       <w:r>
-        <w:t>1</w:t>
-      </w:r>
+        <w:rPr>
+          <w:lang w:val="de-DE"/>
+        </w:rPr>
+        <w:t>2</w:t>
+      </w:r>
+      <w:bookmarkStart w:id="0" w:name="_GoBack"/>
+      <w:bookmarkEnd w:id="0"/>
     </w:p>
     <w:p>
       <w:pPr>
         <w:pStyle w:val="FSQuotationgraylight"/>
-      </w:pPr>
-      <w:r>
+        <w:rPr>
+          <w:lang w:val="de-DE"/>
+        </w:rPr>
+      </w:pPr>
+      <w:r>
+        <w:rPr>
+          <w:lang w:val="de-DE"/>
+        </w:rPr>
         <w:t>Jörg M. Schulz</w:t>
       </w:r>
     </w:p>
     <w:p>
       <w:pPr>
         <w:pStyle w:val="FSQuotationgraylight"/>
+        <w:rPr>
+          <w:lang w:val="de-DE"/>
+        </w:rPr>
       </w:pPr>
     </w:p>
     <w:p>
       <w:pPr>
         <w:pStyle w:val="FSQuotationgraylight"/>
+        <w:rPr>
+          <w:lang w:val="de-DE"/>
+        </w:rPr>
       </w:pPr>
     </w:p>
     <w:p>
@@ -56,21 +91,22 @@
           <w:rFonts w:ascii="Fujitsu Sans Medium" w:eastAsia="MS Gothic" w:hAnsi="Fujitsu Sans Medium" w:cs="Times New Roman"/>
           <w:color w:val="FF0000"/>
           <w:szCs w:val="24"/>
+          <w:lang w:val="de-DE"/>
         </w:rPr>
       </w:pPr>
-      <w:bookmarkStart w:id="0" w:name="_Toc241653536"/>
+      <w:bookmarkStart w:id="1" w:name="_Toc241653536"/>
     </w:p>
     <w:p>
       <w:pPr>
         <w:pStyle w:val="Heading1"/>
       </w:pPr>
-      <w:bookmarkStart w:id="1" w:name="_Toc405535260"/>
-      <w:bookmarkStart w:id="2" w:name="_Toc472939808"/>
+      <w:bookmarkStart w:id="2" w:name="_Toc405535260"/>
+      <w:bookmarkStart w:id="3" w:name="_Toc472939808"/>
       <w:r>
         <w:t>Introduction</w:t>
       </w:r>
-      <w:bookmarkEnd w:id="1"/>
       <w:bookmarkEnd w:id="2"/>
+      <w:bookmarkEnd w:id="3"/>
     </w:p>
     <w:p/>
     <w:p>
@@ -96,10 +132,7 @@
         <w:t>r</w:t>
       </w:r>
       <w:r>
-        <w:t xml:space="preserve"> into the K5 portal and API</w:t>
-      </w:r>
-      <w:r>
-        <w:t>.</w:t>
+        <w:t xml:space="preserve"> into the K5 portal and API.</w:t>
       </w:r>
     </w:p>
     <w:p>
@@ -149,7 +182,7 @@
       <w:pPr>
         <w:pStyle w:val="Heading1"/>
       </w:pPr>
-      <w:bookmarkStart w:id="3" w:name="_Toc472939809"/>
+      <w:bookmarkStart w:id="4" w:name="_Toc472939809"/>
       <w:r>
         <w:t>What you can do</w:t>
       </w:r>
@@ -234,9 +267,9 @@
       <w:r>
         <w:t>Overview</w:t>
       </w:r>
-      <w:bookmarkEnd w:id="3"/>
-    </w:p>
-    <w:bookmarkEnd w:id="0"/>
+      <w:bookmarkEnd w:id="4"/>
+    </w:p>
+    <w:bookmarkEnd w:id="1"/>
     <w:p>
       <w:r>
         <w:t xml:space="preserve">The set of scripts consists of a </w:t>
@@ -411,13 +444,8 @@
         <w:pStyle w:val="Heading1"/>
       </w:pPr>
       <w:r>
-        <w:t>Fir</w:t>
-      </w:r>
-      <w:r>
-        <w:t>s</w:t>
-      </w:r>
-      <w:r>
-        <w:t>t run</w:t>
+        <w:lastRenderedPageBreak/>
+        <w:t>First run</w:t>
       </w:r>
       <w:r>
         <w:t xml:space="preserve"> / available scripts</w:t>
@@ -491,10 +519,7 @@
           </w:tcPr>
           <w:p>
             <w:r>
-              <w:t xml:space="preserve">Main script. Contains all subroutines. If called directly,  </w:t>
-            </w:r>
-            <w:r>
-              <w:t>should present a list of available operating system images.</w:t>
+              <w:t>Main script. Contains all subroutines. If called directly,  should present a list of available operating system images.</w:t>
             </w:r>
           </w:p>
         </w:tc>
@@ -516,10 +541,7 @@
           </w:tcPr>
           <w:p>
             <w:r>
-              <w:t>displays all server details for your contract</w:t>
-            </w:r>
-            <w:r>
-              <w:t xml:space="preserve"> including the clear text windows password and IP information</w:t>
+              <w:t>displays all server details for your contract including the clear text windows password and IP information</w:t>
             </w:r>
           </w:p>
         </w:tc>
@@ -597,6 +619,28 @@
           </w:tcPr>
           <w:p>
             <w:r>
+              <w:t>Flavors.py</w:t>
+            </w:r>
+          </w:p>
+        </w:tc>
+        <w:tc>
+          <w:tcPr>
+            <w:tcW w:w="9083" w:type="dxa"/>
+          </w:tcPr>
+          <w:p>
+            <w:r>
+              <w:t>Lists all available flavors. Resizes a virtual machine.</w:t>
+            </w:r>
+          </w:p>
+        </w:tc>
+      </w:tr>
+      <w:tr>
+        <w:tc>
+          <w:tcPr>
+            <w:tcW w:w="1515" w:type="dxa"/>
+          </w:tcPr>
+          <w:p>
+            <w:r>
               <w:t>createserver.py</w:t>
             </w:r>
           </w:p>
@@ -653,10 +697,7 @@
         <w:pStyle w:val="Heading1"/>
       </w:pPr>
       <w:r>
-        <w:t xml:space="preserve">Roll your own </w:t>
-      </w:r>
-      <w:r>
-        <w:t>scripts</w:t>
+        <w:t>Roll your own scripts</w:t>
       </w:r>
     </w:p>
     <w:p>
@@ -748,7 +789,7 @@
           <w:lang w:val="de-DE" w:eastAsia="de-DE"/>
         </w:rPr>
         <w:drawing>
-          <wp:anchor distT="0" distB="0" distL="114300" distR="114300" simplePos="0" relativeHeight="251658240" behindDoc="0" locked="0" layoutInCell="1" allowOverlap="1" wp14:anchorId="27ED07F1" wp14:editId="4A109AB4">
+          <wp:anchor distT="0" distB="0" distL="114300" distR="114300" simplePos="0" relativeHeight="251657216" behindDoc="0" locked="0" layoutInCell="1" allowOverlap="1" wp14:anchorId="27ED07F1" wp14:editId="4A109AB4">
             <wp:simplePos x="0" y="0"/>
             <wp:positionH relativeFrom="column">
               <wp:posOffset>19240</wp:posOffset>
@@ -824,8 +865,6 @@
       </w:pPr>
       <w:r>
         <w:br/>
-      </w:r>
-      <w:r>
         <w:t>"""</w:t>
       </w:r>
     </w:p>
@@ -876,10 +915,7 @@
         <w:t>security-groups</w:t>
       </w:r>
       <w:r>
-        <w:t>')</w:t>
-      </w:r>
-      <w:r>
-        <w:t xml:space="preserve"> </w:t>
+        <w:t xml:space="preserve">') </w:t>
       </w:r>
     </w:p>
     <w:p>
@@ -964,13 +1000,8 @@
         </w:numPr>
       </w:pPr>
       <w:r>
-        <w:t>You’ll get a tuple object containing (hopefully) a json object with all your security groups in result[0] and (always) an error code in result[1</w:t>
-      </w:r>
-      <w:r>
-        <w:t>]</w:t>
-      </w:r>
-      <w:r>
-        <w:t xml:space="preserve"> where mostly 204 is the good one and the &gt;400 are error codes.</w:t>
+        <w:lastRenderedPageBreak/>
+        <w:t>You’ll get a tuple object containing (hopefully) a json object with all your security groups in result[0] and (always) an error code in result[1] where mostly 204 is the good one and the &gt;400 are error codes.</w:t>
       </w:r>
     </w:p>
     <w:p>
@@ -1017,10 +1048,7 @@
     </w:p>
     <w:p>
       <w:r>
-        <w:t>T</w:t>
-      </w:r>
-      <w:r>
-        <w:t>here is no reasonable error handling. Add it!</w:t>
+        <w:t>There is no reasonable error handling. Add it!</w:t>
       </w:r>
     </w:p>
     <w:p>
@@ -1040,6 +1068,68 @@
     </w:p>
     <w:p>
       <w:r>
+        <w:rPr>
+          <w:noProof/>
+          <w:snapToGrid/>
+          <w:lang w:val="de-DE" w:eastAsia="de-DE"/>
+        </w:rPr>
+        <w:drawing>
+          <wp:anchor distT="0" distB="0" distL="114300" distR="114300" simplePos="0" relativeHeight="251658240" behindDoc="0" locked="0" layoutInCell="1" allowOverlap="1" wp14:anchorId="730C9A4B" wp14:editId="36F5E9B3">
+            <wp:simplePos x="0" y="0"/>
+            <wp:positionH relativeFrom="column">
+              <wp:align>left</wp:align>
+            </wp:positionH>
+            <wp:positionV relativeFrom="line">
+              <wp:align>top</wp:align>
+            </wp:positionV>
+            <wp:extent cx="1450800" cy="1936800"/>
+            <wp:effectExtent l="0" t="0" r="0" b="6350"/>
+            <wp:wrapTopAndBottom/>
+            <wp:docPr id="3" name="Picture 3"/>
+            <wp:cNvGraphicFramePr>
+              <a:graphicFrameLocks xmlns:a="http://schemas.openxmlformats.org/drawingml/2006/main" noChangeAspect="1"/>
+            </wp:cNvGraphicFramePr>
+            <a:graphic xmlns:a="http://schemas.openxmlformats.org/drawingml/2006/main">
+              <a:graphicData uri="http://schemas.openxmlformats.org/drawingml/2006/picture">
+                <pic:pic xmlns:pic="http://schemas.openxmlformats.org/drawingml/2006/picture">
+                  <pic:nvPicPr>
+                    <pic:cNvPr id="3" name="passbild js.jpg"/>
+                    <pic:cNvPicPr/>
+                  </pic:nvPicPr>
+                  <pic:blipFill>
+                    <a:blip r:embed="rId14" cstate="print">
+                      <a:extLst>
+                        <a:ext uri="{28A0092B-C50C-407E-A947-70E740481C1C}">
+                          <a14:useLocalDpi xmlns:a14="http://schemas.microsoft.com/office/drawing/2010/main" val="0"/>
+                        </a:ext>
+                      </a:extLst>
+                    </a:blip>
+                    <a:stretch>
+                      <a:fillRect/>
+                    </a:stretch>
+                  </pic:blipFill>
+                  <pic:spPr>
+                    <a:xfrm>
+                      <a:off x="0" y="0"/>
+                      <a:ext cx="1450800" cy="1936800"/>
+                    </a:xfrm>
+                    <a:prstGeom prst="rect">
+                      <a:avLst/>
+                    </a:prstGeom>
+                  </pic:spPr>
+                </pic:pic>
+              </a:graphicData>
+            </a:graphic>
+            <wp14:sizeRelH relativeFrom="margin">
+              <wp14:pctWidth>0</wp14:pctWidth>
+            </wp14:sizeRelH>
+            <wp14:sizeRelV relativeFrom="margin">
+              <wp14:pctHeight>0</wp14:pctHeight>
+            </wp14:sizeRelV>
+          </wp:anchor>
+        </w:drawing>
+      </w:r>
+      <w:r>
         <w:t xml:space="preserve">Jörg M. Schulz is a senior IT architect – in more than 25 years in IT industry he covered everything from database programming, network architecture, middleware project supervision, enterprise IT architecture, service management design and procurement </w:t>
       </w:r>
       <w:r>
@@ -1048,8 +1138,6 @@
       <w:r>
         <w:t>consulting</w:t>
       </w:r>
-      <w:bookmarkStart w:id="4" w:name="_GoBack"/>
-      <w:bookmarkEnd w:id="4"/>
       <w:r>
         <w:t xml:space="preserve"> for </w:t>
       </w:r>
@@ -1060,9 +1148,26 @@
         <w:t>Fujitsu‘s</w:t>
       </w:r>
       <w:r>
-        <w:t xml:space="preserve"> jewels: the OSMQ service management system.  </w:t>
-      </w:r>
-    </w:p>
+        <w:t xml:space="preserve"> jewels: the OSMQ </w:t>
+      </w:r>
+      <w:r>
+        <w:t xml:space="preserve">IT </w:t>
+      </w:r>
+      <w:r>
+        <w:t xml:space="preserve">service management system. </w:t>
+      </w:r>
+      <w:r>
+        <w:t xml:space="preserve">More historic info: </w:t>
+      </w:r>
+      <w:r>
+        <w:t>https://www.xing.com/profile/JoergM_Schulz</w:t>
+      </w:r>
+      <w:r>
+        <w:t xml:space="preserve"> </w:t>
+      </w:r>
+    </w:p>
+    <w:p/>
+    <w:p/>
     <w:p/>
     <w:p/>
     <w:p/>
@@ -4727,6 +4832,7 @@
   <w:style w:type="character" w:default="1" w:styleId="DefaultParagraphFont">
     <w:name w:val="Default Paragraph Font"/>
     <w:uiPriority w:val="1"/>
+    <w:semiHidden/>
     <w:unhideWhenUsed/>
   </w:style>
   <w:style w:type="table" w:default="1" w:styleId="TableNormal">
@@ -6262,6 +6368,24 @@
 </file>
 
 <file path=customXml/item1.xml><?xml version="1.0" encoding="utf-8"?>
+<p:properties xmlns:p="http://schemas.microsoft.com/office/2006/metadata/properties" xmlns:xsi="http://www.w3.org/2001/XMLSchema-instance" xmlns:pc="http://schemas.microsoft.com/office/infopath/2007/PartnerControls">
+  <documentManagement>
+    <Doc_x0020_Type xmlns="7ebe151a-6631-42ff-9af9-bbce84a3a10e">Description</Doc_x0020_Type>
+    <Topic xmlns="7ebe151a-6631-42ff-9af9-bbce84a3a10e">all</Topic>
+  </documentManagement>
+</p:properties>
+</file>
+
+<file path=customXml/item2.xml><?xml version="1.0" encoding="utf-8"?>
+<?mso-contentType ?>
+<FormTemplates xmlns="http://schemas.microsoft.com/sharepoint/v3/contenttype/forms">
+  <Display>DocumentLibraryForm</Display>
+  <Edit>DocumentLibraryForm</Edit>
+  <New>DocumentLibraryForm</New>
+</FormTemplates>
+</file>
+
+<file path=customXml/item3.xml><?xml version="1.0" encoding="utf-8"?>
 <ct:contentTypeSchema xmlns:ct="http://schemas.microsoft.com/office/2006/metadata/contentType" xmlns:ma="http://schemas.microsoft.com/office/2006/metadata/properties/metaAttributes" ct:_="" ma:_="" ma:contentTypeName="Document" ma:contentTypeID="0x010100F3EC71135CBA5745A5ACB0D9D4C2EECC" ma:contentTypeVersion="2" ma:contentTypeDescription="Create a new document." ma:contentTypeScope="" ma:versionID="fc05443ec86c63bb4701aa2af80b264c">
   <xsd:schema xmlns:xsd="http://www.w3.org/2001/XMLSchema" xmlns:xs="http://www.w3.org/2001/XMLSchema" xmlns:p="http://schemas.microsoft.com/office/2006/metadata/properties" xmlns:ns2="7ebe151a-6631-42ff-9af9-bbce84a3a10e" targetNamespace="http://schemas.microsoft.com/office/2006/metadata/properties" ma:root="true" ma:fieldsID="0f98df695bec54396a20cdec569f8f31" ns2:_="">
     <xsd:import namespace="7ebe151a-6631-42ff-9af9-bbce84a3a10e"/>
@@ -6404,29 +6528,29 @@
 </ct:contentTypeSchema>
 </file>
 
-<file path=customXml/item2.xml><?xml version="1.0" encoding="utf-8"?>
-<p:properties xmlns:p="http://schemas.microsoft.com/office/2006/metadata/properties" xmlns:xsi="http://www.w3.org/2001/XMLSchema-instance" xmlns:pc="http://schemas.microsoft.com/office/infopath/2007/PartnerControls">
-  <documentManagement>
-    <Doc_x0020_Type xmlns="7ebe151a-6631-42ff-9af9-bbce84a3a10e">Description</Doc_x0020_Type>
-    <Topic xmlns="7ebe151a-6631-42ff-9af9-bbce84a3a10e">all</Topic>
-  </documentManagement>
-</p:properties>
-</file>
-
-<file path=customXml/item3.xml><?xml version="1.0" encoding="utf-8"?>
-<?mso-contentType ?>
-<FormTemplates xmlns="http://schemas.microsoft.com/sharepoint/v3/contenttype/forms">
-  <Display>DocumentLibraryForm</Display>
-  <Edit>DocumentLibraryForm</Edit>
-  <New>DocumentLibraryForm</New>
-</FormTemplates>
-</file>
-
 <file path=customXml/item4.xml><?xml version="1.0" encoding="utf-8"?>
 <b:Sources xmlns:b="http://schemas.openxmlformats.org/officeDocument/2006/bibliography" xmlns="http://schemas.openxmlformats.org/officeDocument/2006/bibliography" SelectedStyle="\APA.XSL" StyleName="APA"/>
 </file>
 
 <file path=customXml/itemProps1.xml><?xml version="1.0" encoding="utf-8"?>
+<ds:datastoreItem xmlns:ds="http://schemas.openxmlformats.org/officeDocument/2006/customXml" ds:itemID="{389FFC5C-CBBF-49EB-9B40-47166A283A38}">
+  <ds:schemaRefs>
+    <ds:schemaRef ds:uri="http://schemas.microsoft.com/office/2006/metadata/properties"/>
+    <ds:schemaRef ds:uri="http://schemas.microsoft.com/office/infopath/2007/PartnerControls"/>
+    <ds:schemaRef ds:uri="7ebe151a-6631-42ff-9af9-bbce84a3a10e"/>
+  </ds:schemaRefs>
+</ds:datastoreItem>
+</file>
+
+<file path=customXml/itemProps2.xml><?xml version="1.0" encoding="utf-8"?>
+<ds:datastoreItem xmlns:ds="http://schemas.openxmlformats.org/officeDocument/2006/customXml" ds:itemID="{5680A1AA-1243-4E9C-8E8C-16C955640DC3}">
+  <ds:schemaRefs>
+    <ds:schemaRef ds:uri="http://schemas.microsoft.com/sharepoint/v3/contenttype/forms"/>
+  </ds:schemaRefs>
+</ds:datastoreItem>
+</file>
+
+<file path=customXml/itemProps3.xml><?xml version="1.0" encoding="utf-8"?>
 <ds:datastoreItem xmlns:ds="http://schemas.openxmlformats.org/officeDocument/2006/customXml" ds:itemID="{C5EC337E-ED53-444B-982C-6154F2E83B3D}">
   <ds:schemaRefs>
     <ds:schemaRef ds:uri="http://schemas.microsoft.com/office/2006/metadata/contentType"/>
@@ -6444,32 +6568,8 @@
 </ds:datastoreItem>
 </file>
 
-<file path=customXml/itemProps2.xml><?xml version="1.0" encoding="utf-8"?>
-<ds:datastoreItem xmlns:ds="http://schemas.openxmlformats.org/officeDocument/2006/customXml" ds:itemID="{389FFC5C-CBBF-49EB-9B40-47166A283A38}">
-  <ds:schemaRefs>
-    <ds:schemaRef ds:uri="http://purl.org/dc/dcmitype/"/>
-    <ds:schemaRef ds:uri="http://purl.org/dc/elements/1.1/"/>
-    <ds:schemaRef ds:uri="http://schemas.openxmlformats.org/package/2006/metadata/core-properties"/>
-    <ds:schemaRef ds:uri="http://purl.org/dc/terms/"/>
-    <ds:schemaRef ds:uri="http://www.w3.org/XML/1998/namespace"/>
-    <ds:schemaRef ds:uri="http://schemas.microsoft.com/office/2006/documentManagement/types"/>
-    <ds:schemaRef ds:uri="http://schemas.microsoft.com/office/2006/metadata/properties"/>
-    <ds:schemaRef ds:uri="http://schemas.microsoft.com/office/infopath/2007/PartnerControls"/>
-    <ds:schemaRef ds:uri="7ebe151a-6631-42ff-9af9-bbce84a3a10e"/>
-  </ds:schemaRefs>
-</ds:datastoreItem>
-</file>
-
-<file path=customXml/itemProps3.xml><?xml version="1.0" encoding="utf-8"?>
-<ds:datastoreItem xmlns:ds="http://schemas.openxmlformats.org/officeDocument/2006/customXml" ds:itemID="{5680A1AA-1243-4E9C-8E8C-16C955640DC3}">
-  <ds:schemaRefs>
-    <ds:schemaRef ds:uri="http://schemas.microsoft.com/sharepoint/v3/contenttype/forms"/>
-  </ds:schemaRefs>
-</ds:datastoreItem>
-</file>
-
 <file path=customXml/itemProps4.xml><?xml version="1.0" encoding="utf-8"?>
-<ds:datastoreItem xmlns:ds="http://schemas.openxmlformats.org/officeDocument/2006/customXml" ds:itemID="{6F2BCCDA-D190-43BA-AE73-1EE9733D2ACC}">
+<ds:datastoreItem xmlns:ds="http://schemas.openxmlformats.org/officeDocument/2006/customXml" ds:itemID="{0507F047-4819-4EA2-8A67-F8010574AC99}">
   <ds:schemaRefs>
     <ds:schemaRef ds:uri="http://schemas.openxmlformats.org/officeDocument/2006/bibliography"/>
   </ds:schemaRefs>

</xml_diff>

<commit_message>
small typos, debugging removed
small typos, removed debug steps, make network work again
</commit_message>
<xml_diff>
--- a/fjk5py.docx
+++ b/fjk5py.docx
@@ -538,9 +538,27 @@
             <w:tcW w:w="9083" w:type="dxa"/>
           </w:tcPr>
           <w:p>
+            <w:bookmarkStart w:id="4" w:name="_GoBack"/>
             <w:r>
               <w:t>displays all server details for your contract including the clear text windows password and IP information</w:t>
             </w:r>
+            <w:r>
+              <w:t>.</w:t>
+            </w:r>
+          </w:p>
+          <w:p>
+            <w:r>
+              <w:t>Displays info about your security Groups.</w:t>
+            </w:r>
+          </w:p>
+          <w:p>
+            <w:r>
+              <w:t>listSnapshots</w:t>
+            </w:r>
+            <w:r>
+              <w:t xml:space="preserve"> display all your current snapshots</w:t>
+            </w:r>
+            <w:bookmarkEnd w:id="4"/>
           </w:p>
         </w:tc>
       </w:tr>
@@ -781,8 +799,6 @@
               </w:rPr>
               <w:t xml:space="preserve">Sends a server to the shelve </w:t>
             </w:r>
-            <w:bookmarkStart w:id="4" w:name="_GoBack"/>
-            <w:bookmarkEnd w:id="4"/>
           </w:p>
         </w:tc>
       </w:tr>
@@ -1039,6 +1055,7 @@
         <w:pStyle w:val="source"/>
       </w:pPr>
       <w:r>
+        <w:lastRenderedPageBreak/>
         <w:t>return a json list of all security groups</w:t>
       </w:r>
     </w:p>
@@ -1063,7 +1080,6 @@
         <w:pStyle w:val="source"/>
       </w:pPr>
       <w:r>
-        <w:lastRenderedPageBreak/>
         <w:t xml:space="preserve">    url = get_securityUrl(token)</w:t>
       </w:r>
     </w:p>
@@ -6464,21 +6480,21 @@
 </file>
 
 <file path=customXml/item1.xml><?xml version="1.0" encoding="utf-8"?>
+<?mso-contentType ?>
+<FormTemplates xmlns="http://schemas.microsoft.com/sharepoint/v3/contenttype/forms">
+  <Display>DocumentLibraryForm</Display>
+  <Edit>DocumentLibraryForm</Edit>
+  <New>DocumentLibraryForm</New>
+</FormTemplates>
+</file>
+
+<file path=customXml/item2.xml><?xml version="1.0" encoding="utf-8"?>
 <p:properties xmlns:p="http://schemas.microsoft.com/office/2006/metadata/properties" xmlns:xsi="http://www.w3.org/2001/XMLSchema-instance" xmlns:pc="http://schemas.microsoft.com/office/infopath/2007/PartnerControls">
   <documentManagement>
     <Doc_x0020_Type xmlns="7ebe151a-6631-42ff-9af9-bbce84a3a10e">Description</Doc_x0020_Type>
     <Topic xmlns="7ebe151a-6631-42ff-9af9-bbce84a3a10e">all</Topic>
   </documentManagement>
 </p:properties>
-</file>
-
-<file path=customXml/item2.xml><?xml version="1.0" encoding="utf-8"?>
-<?mso-contentType ?>
-<FormTemplates xmlns="http://schemas.microsoft.com/sharepoint/v3/contenttype/forms">
-  <Display>DocumentLibraryForm</Display>
-  <Edit>DocumentLibraryForm</Edit>
-  <New>DocumentLibraryForm</New>
-</FormTemplates>
 </file>
 
 <file path=customXml/item3.xml><?xml version="1.0" encoding="utf-8"?>
@@ -6629,19 +6645,19 @@
 </file>
 
 <file path=customXml/itemProps1.xml><?xml version="1.0" encoding="utf-8"?>
+<ds:datastoreItem xmlns:ds="http://schemas.openxmlformats.org/officeDocument/2006/customXml" ds:itemID="{5680A1AA-1243-4E9C-8E8C-16C955640DC3}">
+  <ds:schemaRefs>
+    <ds:schemaRef ds:uri="http://schemas.microsoft.com/sharepoint/v3/contenttype/forms"/>
+  </ds:schemaRefs>
+</ds:datastoreItem>
+</file>
+
+<file path=customXml/itemProps2.xml><?xml version="1.0" encoding="utf-8"?>
 <ds:datastoreItem xmlns:ds="http://schemas.openxmlformats.org/officeDocument/2006/customXml" ds:itemID="{389FFC5C-CBBF-49EB-9B40-47166A283A38}">
   <ds:schemaRefs>
     <ds:schemaRef ds:uri="http://schemas.microsoft.com/office/2006/metadata/properties"/>
     <ds:schemaRef ds:uri="http://schemas.microsoft.com/office/infopath/2007/PartnerControls"/>
     <ds:schemaRef ds:uri="7ebe151a-6631-42ff-9af9-bbce84a3a10e"/>
-  </ds:schemaRefs>
-</ds:datastoreItem>
-</file>
-
-<file path=customXml/itemProps2.xml><?xml version="1.0" encoding="utf-8"?>
-<ds:datastoreItem xmlns:ds="http://schemas.openxmlformats.org/officeDocument/2006/customXml" ds:itemID="{5680A1AA-1243-4E9C-8E8C-16C955640DC3}">
-  <ds:schemaRefs>
-    <ds:schemaRef ds:uri="http://schemas.microsoft.com/sharepoint/v3/contenttype/forms"/>
   </ds:schemaRefs>
 </ds:datastoreItem>
 </file>
@@ -6665,7 +6681,7 @@
 </file>
 
 <file path=customXml/itemProps4.xml><?xml version="1.0" encoding="utf-8"?>
-<ds:datastoreItem xmlns:ds="http://schemas.openxmlformats.org/officeDocument/2006/customXml" ds:itemID="{2A994CBF-CFDD-4EF5-BD23-10ADC41E12F0}">
+<ds:datastoreItem xmlns:ds="http://schemas.openxmlformats.org/officeDocument/2006/customXml" ds:itemID="{C47BAF9A-6DA1-4605-AE71-0C78F65C8AA0}">
   <ds:schemaRefs>
     <ds:schemaRef ds:uri="http://schemas.openxmlformats.org/officeDocument/2006/bibliography"/>
   </ds:schemaRefs>

</xml_diff>